<commit_message>
Added names to project file
</commit_message>
<xml_diff>
--- a/Gruppe_F.docx
+++ b/Gruppe_F.docx
@@ -1,6 +1,6 @@
 
 <file path=word/document.xml><?xml version="1.0" encoding="utf-8"?>
-<w:document xmlns:wpc="http://schemas.microsoft.com/office/word/2010/wordprocessingCanvas" xmlns:cx="http://schemas.microsoft.com/office/drawing/2014/chartex" xmlns:cx1="http://schemas.microsoft.com/office/drawing/2015/9/8/chartex" xmlns:cx2="http://schemas.microsoft.com/office/drawing/2015/10/21/chartex" xmlns:cx3="http://schemas.microsoft.com/office/drawing/2016/5/9/chartex" xmlns:cx4="http://schemas.microsoft.com/office/drawing/2016/5/10/chartex" xmlns:cx5="http://schemas.microsoft.com/office/drawing/2016/5/11/chartex" xmlns:cx6="http://schemas.microsoft.com/office/drawing/2016/5/12/chartex" xmlns:cx7="http://schemas.microsoft.com/office/drawing/2016/5/13/chartex" xmlns:cx8="http://schemas.microsoft.com/office/drawing/2016/5/14/chartex" xmlns:mc="http://schemas.openxmlformats.org/markup-compatibility/2006" xmlns:aink="http://schemas.microsoft.com/office/drawing/2016/ink" xmlns:am3d="http://schemas.microsoft.com/office/drawing/2017/model3d" xmlns:o="urn:schemas-microsoft-com:office:office" xmlns:oel="http://schemas.microsoft.com/office/2019/extlst" xmlns:r="http://schemas.openxmlformats.org/officeDocument/2006/relationships" xmlns:m="http://schemas.openxmlformats.org/officeDocument/2006/math" xmlns:v="urn:schemas-microsoft-com:vml" xmlns:wp14="http://schemas.microsoft.com/office/word/2010/wordprocessingDrawing" xmlns:wp="http://schemas.openxmlformats.org/drawingml/2006/wordprocessingDrawing" xmlns:w10="urn:schemas-microsoft-com:office:word" xmlns:w="http://schemas.openxmlformats.org/wordprocessingml/2006/main" xmlns:w14="http://schemas.microsoft.com/office/word/2010/wordml" xmlns:w15="http://schemas.microsoft.com/office/word/2012/wordml" xmlns:w16cex="http://schemas.microsoft.com/office/word/2018/wordml/cex" xmlns:w16cid="http://schemas.microsoft.com/office/word/2016/wordml/cid" xmlns:w16="http://schemas.microsoft.com/office/word/2018/wordml" xmlns:w16sdtdh="http://schemas.microsoft.com/office/word/2020/wordml/sdtdatahash" xmlns:w16se="http://schemas.microsoft.com/office/word/2015/wordml/symex" xmlns:wpg="http://schemas.microsoft.com/office/word/2010/wordprocessingGroup" xmlns:wpi="http://schemas.microsoft.com/office/word/2010/wordprocessingInk" xmlns:wne="http://schemas.microsoft.com/office/word/2006/wordml" xmlns:wps="http://schemas.microsoft.com/office/word/2010/wordprocessingShape" mc:Ignorable="w14 w15 w16se w16cid w16 w16cex w16sdtdh wp14">
+<w:document xmlns:wpc="http://schemas.microsoft.com/office/word/2010/wordprocessingCanvas" xmlns:cx="http://schemas.microsoft.com/office/drawing/2014/chartex" xmlns:mc="http://schemas.openxmlformats.org/markup-compatibility/2006" xmlns:o="urn:schemas-microsoft-com:office:office" xmlns:r="http://schemas.openxmlformats.org/officeDocument/2006/relationships" xmlns:m="http://schemas.openxmlformats.org/officeDocument/2006/math" xmlns:v="urn:schemas-microsoft-com:vml" xmlns:wp14="http://schemas.microsoft.com/office/word/2010/wordprocessingDrawing" xmlns:wp="http://schemas.openxmlformats.org/drawingml/2006/wordprocessingDrawing" xmlns:w10="urn:schemas-microsoft-com:office:word" xmlns:w="http://schemas.openxmlformats.org/wordprocessingml/2006/main" xmlns:w14="http://schemas.microsoft.com/office/word/2010/wordml" xmlns:w15="http://schemas.microsoft.com/office/word/2012/wordml" xmlns:w16se="http://schemas.microsoft.com/office/word/2015/wordml/symex" xmlns:wpg="http://schemas.microsoft.com/office/word/2010/wordprocessingGroup" xmlns:wpi="http://schemas.microsoft.com/office/word/2010/wordprocessingInk" xmlns:wne="http://schemas.microsoft.com/office/word/2006/wordml" xmlns:wps="http://schemas.microsoft.com/office/word/2010/wordprocessingShape" mc:Ignorable="w14 w15 w16se wp14">
   <w:body>
     <w:p>
       <w:pPr>
@@ -10,14 +10,12 @@
           <w:rFonts w:asciiTheme="minorHAnsi" w:hAnsiTheme="minorHAnsi" w:cstheme="minorHAnsi"/>
         </w:rPr>
       </w:pPr>
-      <w:proofErr w:type="gramStart"/>
       <w:r>
         <w:rPr>
           <w:rFonts w:asciiTheme="minorHAnsi" w:hAnsiTheme="minorHAnsi" w:cstheme="minorHAnsi"/>
         </w:rPr>
         <w:t>SEP Projektmappe</w:t>
       </w:r>
-      <w:proofErr w:type="gramEnd"/>
     </w:p>
     <w:p>
       <w:pPr>
@@ -117,15 +115,16 @@
         <w:rPr>
           <w:rFonts w:cstheme="minorHAnsi"/>
         </w:rPr>
-        <w:t xml:space="preserve">Gruppe </w:t>
+        <w:t>Gruppe</w:t>
       </w:r>
       <w:r>
         <w:rPr>
           <w:rFonts w:cstheme="minorHAnsi"/>
-          <w:highlight w:val="yellow"/>
-        </w:rPr>
-        <w:t>&lt;Gruppenbezeichner&gt;</w:t>
+        </w:rPr>
+        <w:t xml:space="preserve"> F</w:t>
       </w:r>
+      <w:bookmarkStart w:id="0" w:name="_GoBack"/>
+      <w:bookmarkEnd w:id="0"/>
       <w:r>
         <w:rPr>
           <w:rFonts w:cstheme="minorHAnsi"/>
@@ -138,15 +137,13 @@
         <w:jc w:val="center"/>
         <w:rPr>
           <w:rFonts w:cstheme="minorHAnsi"/>
-          <w:highlight w:val="yellow"/>
         </w:rPr>
       </w:pPr>
       <w:r>
         <w:rPr>
           <w:rFonts w:cstheme="minorHAnsi"/>
-          <w:highlight w:val="yellow"/>
-        </w:rPr>
-        <w:t>&lt;Teilnehmer 1&gt;</w:t>
+        </w:rPr>
+        <w:t>Max Armin Eschenbach</w:t>
       </w:r>
     </w:p>
     <w:p>
@@ -154,15 +151,13 @@
         <w:jc w:val="center"/>
         <w:rPr>
           <w:rFonts w:cstheme="minorHAnsi"/>
-          <w:highlight w:val="yellow"/>
         </w:rPr>
       </w:pPr>
       <w:r>
         <w:rPr>
           <w:rFonts w:cstheme="minorHAnsi"/>
-          <w:highlight w:val="yellow"/>
-        </w:rPr>
-        <w:t>&lt;Teilnehmer 2&gt;</w:t>
+        </w:rPr>
+        <w:t>Florian Heinen</w:t>
       </w:r>
     </w:p>
     <w:p>
@@ -170,15 +165,13 @@
         <w:jc w:val="center"/>
         <w:rPr>
           <w:rFonts w:cstheme="minorHAnsi"/>
-          <w:highlight w:val="yellow"/>
         </w:rPr>
       </w:pPr>
       <w:r>
         <w:rPr>
           <w:rFonts w:cstheme="minorHAnsi"/>
-          <w:highlight w:val="yellow"/>
-        </w:rPr>
-        <w:t>…</w:t>
+        </w:rPr>
+        <w:t>Fabian Müller</w:t>
       </w:r>
     </w:p>
     <w:p>
@@ -191,9 +184,8 @@
       <w:r>
         <w:rPr>
           <w:rFonts w:cstheme="minorHAnsi"/>
-          <w:highlight w:val="yellow"/>
-        </w:rPr>
-        <w:t>&lt;Teilnehmer n&gt;</w:t>
+        </w:rPr>
+        <w:t>Can Kalafat</w:t>
       </w:r>
     </w:p>
     <w:p>
@@ -203,6 +195,12 @@
           <w:rFonts w:cstheme="minorHAnsi"/>
         </w:rPr>
       </w:pPr>
+      <w:r>
+        <w:rPr>
+          <w:rFonts w:cstheme="minorHAnsi"/>
+        </w:rPr>
+        <w:t>Danial Imani Shakibaei</w:t>
+      </w:r>
     </w:p>
     <w:p>
       <w:pPr>
@@ -558,7 +556,6 @@
         </w:rPr>
         <w:br/>
       </w:r>
-      <w:proofErr w:type="spellStart"/>
       <w:r>
         <w:rPr>
           <w:rFonts w:eastAsia="Times New Roman" w:cstheme="minorHAnsi"/>
@@ -575,17 +572,7 @@
           <w:szCs w:val="28"/>
           <w:lang w:eastAsia="de-DE"/>
         </w:rPr>
-        <w:t>iel</w:t>
-      </w:r>
-      <w:proofErr w:type="spellEnd"/>
-      <w:r>
-        <w:rPr>
-          <w:rFonts w:eastAsia="Times New Roman" w:cstheme="minorHAnsi"/>
-          <w:b/>
-          <w:szCs w:val="28"/>
-          <w:lang w:eastAsia="de-DE"/>
-        </w:rPr>
-        <w:t xml:space="preserve"> Erfolg</w:t>
+        <w:t>iel Erfolg</w:t>
       </w:r>
       <w:r>
         <w:rPr>
@@ -2957,7 +2944,7 @@
           <w:szCs w:val="40"/>
         </w:rPr>
       </w:pPr>
-      <w:bookmarkStart w:id="0" w:name="_Toc115257124"/>
+      <w:bookmarkStart w:id="1" w:name="_Toc115257124"/>
       <w:r>
         <w:rPr>
           <w:rFonts w:asciiTheme="minorHAnsi" w:hAnsiTheme="minorHAnsi" w:cstheme="minorHAnsi"/>
@@ -2968,7 +2955,7 @@
         <w:lastRenderedPageBreak/>
         <w:t>Projektbeschreibung</w:t>
       </w:r>
-      <w:bookmarkEnd w:id="0"/>
+      <w:bookmarkEnd w:id="1"/>
     </w:p>
     <w:p>
       <w:pPr>
@@ -2977,7 +2964,7 @@
           <w:rFonts w:asciiTheme="minorHAnsi" w:hAnsiTheme="minorHAnsi" w:cstheme="minorHAnsi"/>
         </w:rPr>
       </w:pPr>
-      <w:bookmarkStart w:id="1" w:name="_Hlk19186261"/>
+      <w:bookmarkStart w:id="2" w:name="_Hlk19186261"/>
       <w:r>
         <w:rPr>
           <w:rFonts w:asciiTheme="minorHAnsi" w:hAnsiTheme="minorHAnsi" w:cstheme="minorHAnsi"/>
@@ -2992,7 +2979,7 @@
         </w:rPr>
       </w:pPr>
     </w:p>
-    <w:bookmarkEnd w:id="1"/>
+    <w:bookmarkEnd w:id="2"/>
     <w:p>
       <w:pPr>
         <w:rPr>
@@ -3170,7 +3157,7 @@
           <w:szCs w:val="40"/>
         </w:rPr>
       </w:pPr>
-      <w:bookmarkStart w:id="2" w:name="_Toc115257125"/>
+      <w:bookmarkStart w:id="3" w:name="_Toc115257125"/>
       <w:r>
         <w:rPr>
           <w:rFonts w:asciiTheme="minorHAnsi" w:hAnsiTheme="minorHAnsi" w:cstheme="minorHAnsi"/>
@@ -3190,7 +3177,7 @@
         </w:rPr>
         <w:t xml:space="preserve"> I</w:t>
       </w:r>
-      <w:bookmarkEnd w:id="2"/>
+      <w:bookmarkEnd w:id="3"/>
     </w:p>
     <w:p>
       <w:pPr>
@@ -3202,7 +3189,7 @@
           <w:sz w:val="32"/>
         </w:rPr>
       </w:pPr>
-      <w:bookmarkStart w:id="3" w:name="_Toc115257126"/>
+      <w:bookmarkStart w:id="4" w:name="_Toc115257126"/>
       <w:r>
         <w:rPr>
           <w:rFonts w:ascii="Calibri" w:hAnsi="Calibri" w:cs="Calibri"/>
@@ -3211,7 +3198,7 @@
         </w:rPr>
         <w:t>Spezifikationsplanung</w:t>
       </w:r>
-      <w:bookmarkEnd w:id="3"/>
+      <w:bookmarkEnd w:id="4"/>
     </w:p>
     <w:p>
       <w:pPr>
@@ -3949,16 +3936,8 @@
               <w:rPr>
                 <w:rFonts w:cstheme="minorHAnsi"/>
               </w:rPr>
-              <w:t xml:space="preserve">Komponentendiagramm </w:t>
-            </w:r>
-            <w:proofErr w:type="gramStart"/>
-            <w:r>
-              <w:rPr>
-                <w:rFonts w:cstheme="minorHAnsi"/>
-              </w:rPr>
-              <w:t>Backend</w:t>
-            </w:r>
-            <w:proofErr w:type="gramEnd"/>
+              <w:t>Komponentendiagramm Backend</w:t>
+            </w:r>
           </w:p>
         </w:tc>
         <w:tc>
@@ -4046,16 +4025,8 @@
               <w:rPr>
                 <w:rFonts w:cstheme="minorHAnsi"/>
               </w:rPr>
-              <w:t xml:space="preserve">Klassendiagramm </w:t>
-            </w:r>
-            <w:proofErr w:type="gramStart"/>
-            <w:r>
-              <w:rPr>
-                <w:rFonts w:cstheme="minorHAnsi"/>
-              </w:rPr>
-              <w:t>Backend</w:t>
-            </w:r>
-            <w:proofErr w:type="gramEnd"/>
+              <w:t>Klassendiagramm Backend</w:t>
+            </w:r>
           </w:p>
         </w:tc>
         <w:tc>
@@ -4143,16 +4114,8 @@
               <w:rPr>
                 <w:rFonts w:cstheme="minorHAnsi"/>
               </w:rPr>
-              <w:t xml:space="preserve">Kommunikationsdiagramm </w:t>
-            </w:r>
-            <w:proofErr w:type="gramStart"/>
-            <w:r>
-              <w:rPr>
-                <w:rFonts w:cstheme="minorHAnsi"/>
-              </w:rPr>
-              <w:t>Backend</w:t>
-            </w:r>
-            <w:proofErr w:type="gramEnd"/>
+              <w:t>Kommunikationsdiagramm Backend</w:t>
+            </w:r>
           </w:p>
         </w:tc>
         <w:tc>
@@ -4305,7 +4268,7 @@
           <w:szCs w:val="32"/>
         </w:rPr>
       </w:pPr>
-      <w:bookmarkStart w:id="4" w:name="_Toc115257127"/>
+      <w:bookmarkStart w:id="5" w:name="_Toc115257127"/>
       <w:r>
         <w:rPr>
           <w:rFonts w:asciiTheme="minorHAnsi" w:hAnsiTheme="minorHAnsi" w:cstheme="minorHAnsi"/>
@@ -4316,7 +4279,7 @@
         <w:lastRenderedPageBreak/>
         <w:t>User-Stories</w:t>
       </w:r>
-      <w:bookmarkEnd w:id="4"/>
+      <w:bookmarkEnd w:id="5"/>
     </w:p>
     <w:p/>
     <w:p>
@@ -4364,8 +4327,8 @@
                 <w:b/>
               </w:rPr>
             </w:pPr>
-            <w:bookmarkStart w:id="5" w:name="_Hlk4739655"/>
-            <w:bookmarkStart w:id="6" w:name="_Hlk4742879"/>
+            <w:bookmarkStart w:id="6" w:name="_Hlk4739655"/>
+            <w:bookmarkStart w:id="7" w:name="_Hlk4742879"/>
             <w:r>
               <w:rPr>
                 <w:rFonts w:cstheme="minorHAnsi"/>
@@ -4389,21 +4352,7 @@
               <w:rPr>
                 <w:rFonts w:cstheme="minorHAnsi"/>
               </w:rPr>
-              <w:t xml:space="preserve">&lt;Eindeutiger </w:t>
-            </w:r>
-            <w:proofErr w:type="spellStart"/>
-            <w:r>
-              <w:rPr>
-                <w:rFonts w:cstheme="minorHAnsi"/>
-              </w:rPr>
-              <w:t>Identifizierer</w:t>
-            </w:r>
-            <w:proofErr w:type="spellEnd"/>
-            <w:r>
-              <w:rPr>
-                <w:rFonts w:cstheme="minorHAnsi"/>
-              </w:rPr>
-              <w:t>&gt;</w:t>
+              <w:t>&lt;Eindeutiger Identifizierer&gt;</w:t>
             </w:r>
           </w:p>
         </w:tc>
@@ -4681,8 +4630,8 @@
           </w:p>
         </w:tc>
       </w:tr>
-      <w:bookmarkEnd w:id="5"/>
       <w:bookmarkEnd w:id="6"/>
+      <w:bookmarkEnd w:id="7"/>
     </w:tbl>
     <w:p>
       <w:pPr>
@@ -5029,7 +4978,7 @@
                 <w:b/>
               </w:rPr>
             </w:pPr>
-            <w:bookmarkStart w:id="7" w:name="_Hlk4740053"/>
+            <w:bookmarkStart w:id="8" w:name="_Hlk4740053"/>
             <w:r>
               <w:rPr>
                 <w:rFonts w:cstheme="minorHAnsi"/>
@@ -5286,8 +5235,8 @@
       </w:tr>
     </w:tbl>
     <w:p>
-      <w:bookmarkStart w:id="8" w:name="_Hlk19187894"/>
-      <w:bookmarkEnd w:id="7"/>
+      <w:bookmarkStart w:id="9" w:name="_Hlk19187894"/>
+      <w:bookmarkEnd w:id="8"/>
     </w:p>
     <w:p/>
     <w:p/>
@@ -5305,7 +5254,7 @@
           <w:szCs w:val="32"/>
         </w:rPr>
       </w:pPr>
-      <w:bookmarkStart w:id="9" w:name="_Toc115257128"/>
+      <w:bookmarkStart w:id="10" w:name="_Toc115257128"/>
       <w:r>
         <w:rPr>
           <w:rFonts w:eastAsiaTheme="majorEastAsia" w:cstheme="minorHAnsi"/>
@@ -5315,7 +5264,7 @@
         <w:lastRenderedPageBreak/>
         <w:t>Papierprototypen</w:t>
       </w:r>
-      <w:bookmarkEnd w:id="9"/>
+      <w:bookmarkEnd w:id="10"/>
     </w:p>
     <w:p>
       <w:pPr>
@@ -5373,7 +5322,7 @@
           <w:color w:val="000000" w:themeColor="text1"/>
         </w:rPr>
       </w:pPr>
-      <w:bookmarkStart w:id="10" w:name="_Toc115257129"/>
+      <w:bookmarkStart w:id="11" w:name="_Toc115257129"/>
       <w:r>
         <w:rPr>
           <w:rFonts w:asciiTheme="minorHAnsi" w:hAnsiTheme="minorHAnsi" w:cstheme="minorHAnsi"/>
@@ -5437,7 +5386,7 @@
         </w:rPr>
         <w:t>)</w:t>
       </w:r>
-      <w:bookmarkEnd w:id="10"/>
+      <w:bookmarkEnd w:id="11"/>
     </w:p>
     <w:p>
       <w:pPr>
@@ -5542,21 +5491,7 @@
         <w:rPr>
           <w:rFonts w:cstheme="minorHAnsi"/>
         </w:rPr>
-        <w:t xml:space="preserve"> bevor diese </w:t>
-      </w:r>
-      <w:proofErr w:type="gramStart"/>
-      <w:r>
-        <w:rPr>
-          <w:rFonts w:cstheme="minorHAnsi"/>
-        </w:rPr>
-        <w:t>starten</w:t>
-      </w:r>
-      <w:proofErr w:type="gramEnd"/>
-      <w:r>
-        <w:rPr>
-          <w:rFonts w:cstheme="minorHAnsi"/>
-        </w:rPr>
-        <w:t xml:space="preserve"> und ermöglicht eine Aufteilung der Programmieraufgaben.</w:t>
+        <w:t xml:space="preserve"> bevor diese starten und ermöglicht eine Aufteilung der Programmieraufgaben.</w:t>
       </w:r>
     </w:p>
     <w:p>
@@ -5581,7 +5516,7 @@
           <w:color w:val="000000" w:themeColor="text1"/>
         </w:rPr>
       </w:pPr>
-      <w:bookmarkStart w:id="11" w:name="_Toc115257130"/>
+      <w:bookmarkStart w:id="12" w:name="_Toc115257130"/>
       <w:r>
         <w:rPr>
           <w:rFonts w:asciiTheme="minorHAnsi" w:hAnsiTheme="minorHAnsi" w:cstheme="minorHAnsi"/>
@@ -5627,7 +5562,7 @@
         </w:rPr>
         <w:t>)</w:t>
       </w:r>
-      <w:bookmarkEnd w:id="11"/>
+      <w:bookmarkEnd w:id="12"/>
     </w:p>
     <w:p>
       <w:pPr>
@@ -5751,7 +5686,7 @@
           <w:rFonts w:asciiTheme="minorHAnsi" w:hAnsiTheme="minorHAnsi" w:cstheme="minorHAnsi"/>
         </w:rPr>
       </w:pPr>
-      <w:bookmarkStart w:id="12" w:name="_Toc115257131"/>
+      <w:bookmarkStart w:id="13" w:name="_Toc115257131"/>
       <w:r>
         <w:rPr>
           <w:rFonts w:asciiTheme="minorHAnsi" w:hAnsiTheme="minorHAnsi" w:cstheme="minorHAnsi"/>
@@ -5762,7 +5697,7 @@
         <w:lastRenderedPageBreak/>
         <w:t>Funktionalitätsplanung</w:t>
       </w:r>
-      <w:bookmarkEnd w:id="12"/>
+      <w:bookmarkEnd w:id="13"/>
     </w:p>
     <w:p>
       <w:pPr>
@@ -5904,7 +5839,7 @@
             </w:tcBorders>
             <w:shd w:val="clear" w:color="auto" w:fill="BFBFBF" w:themeFill="background1" w:themeFillShade="BF"/>
           </w:tcPr>
-          <w:bookmarkEnd w:id="8"/>
+          <w:bookmarkEnd w:id="9"/>
           <w:p>
             <w:pPr>
               <w:rPr>
@@ -6092,7 +6027,6 @@
                 <w:b/>
               </w:rPr>
             </w:pPr>
-            <w:proofErr w:type="spellStart"/>
             <w:r>
               <w:rPr>
                 <w:rFonts w:cstheme="minorHAnsi"/>
@@ -6100,7 +6034,6 @@
               </w:rPr>
               <w:t>referenz</w:t>
             </w:r>
-            <w:proofErr w:type="spellEnd"/>
           </w:p>
         </w:tc>
         <w:tc>
@@ -6962,7 +6895,7 @@
           <w:szCs w:val="32"/>
         </w:rPr>
       </w:pPr>
-      <w:bookmarkStart w:id="13" w:name="_Toc115257132"/>
+      <w:bookmarkStart w:id="14" w:name="_Toc115257132"/>
       <w:r>
         <w:rPr>
           <w:rFonts w:asciiTheme="minorHAnsi" w:hAnsiTheme="minorHAnsi" w:cstheme="minorHAnsi"/>
@@ -6973,7 +6906,7 @@
         <w:lastRenderedPageBreak/>
         <w:t>Systemtests</w:t>
       </w:r>
-      <w:bookmarkEnd w:id="13"/>
+      <w:bookmarkEnd w:id="14"/>
     </w:p>
     <w:p>
       <w:pPr>
@@ -7292,23 +7225,13 @@
                 <w:rFonts w:cstheme="minorHAnsi"/>
               </w:rPr>
             </w:pPr>
-            <w:proofErr w:type="spellStart"/>
             <w:r>
               <w:rPr>
                 <w:rFonts w:cstheme="minorHAnsi"/>
                 <w:b/>
                 <w:bCs/>
               </w:rPr>
-              <w:t>Vorbedin-gung</w:t>
-            </w:r>
-            <w:proofErr w:type="spellEnd"/>
-            <w:r>
-              <w:rPr>
-                <w:rFonts w:cstheme="minorHAnsi"/>
-                <w:b/>
-                <w:bCs/>
-              </w:rPr>
-              <w:t>(en)</w:t>
+              <w:t>Vorbedin-gung(en)</w:t>
             </w:r>
           </w:p>
         </w:tc>
@@ -7939,23 +7862,13 @@
                 <w:rFonts w:cstheme="minorHAnsi"/>
               </w:rPr>
             </w:pPr>
-            <w:proofErr w:type="spellStart"/>
             <w:r>
               <w:rPr>
                 <w:rFonts w:cstheme="minorHAnsi"/>
                 <w:b/>
                 <w:bCs/>
               </w:rPr>
-              <w:t>Nachbe</w:t>
-            </w:r>
-            <w:proofErr w:type="spellEnd"/>
-            <w:r>
-              <w:rPr>
-                <w:rFonts w:cstheme="minorHAnsi"/>
-                <w:b/>
-                <w:bCs/>
-              </w:rPr>
-              <w:t>-dingung(en)</w:t>
+              <w:t>Nachbe-dingung(en)</w:t>
             </w:r>
           </w:p>
         </w:tc>
@@ -8389,23 +8302,13 @@
                 <w:rFonts w:cstheme="minorHAnsi"/>
               </w:rPr>
             </w:pPr>
-            <w:proofErr w:type="spellStart"/>
             <w:r>
               <w:rPr>
                 <w:rFonts w:cstheme="minorHAnsi"/>
                 <w:b/>
                 <w:bCs/>
               </w:rPr>
-              <w:t>Vorbedin-gung</w:t>
-            </w:r>
-            <w:proofErr w:type="spellEnd"/>
-            <w:r>
-              <w:rPr>
-                <w:rFonts w:cstheme="minorHAnsi"/>
-                <w:b/>
-                <w:bCs/>
-              </w:rPr>
-              <w:t>(en)</w:t>
+              <w:t>Vorbedin-gung(en)</w:t>
             </w:r>
           </w:p>
         </w:tc>
@@ -9036,23 +8939,13 @@
                 <w:rFonts w:cstheme="minorHAnsi"/>
               </w:rPr>
             </w:pPr>
-            <w:proofErr w:type="spellStart"/>
             <w:r>
               <w:rPr>
                 <w:rFonts w:cstheme="minorHAnsi"/>
                 <w:b/>
                 <w:bCs/>
               </w:rPr>
-              <w:t>Nachbe</w:t>
-            </w:r>
-            <w:proofErr w:type="spellEnd"/>
-            <w:r>
-              <w:rPr>
-                <w:rFonts w:cstheme="minorHAnsi"/>
-                <w:b/>
-                <w:bCs/>
-              </w:rPr>
-              <w:t>-dingung(en)</w:t>
+              <w:t>Nachbe-dingung(en)</w:t>
             </w:r>
           </w:p>
         </w:tc>
@@ -9218,7 +9111,7 @@
           <w:szCs w:val="40"/>
         </w:rPr>
       </w:pPr>
-      <w:bookmarkStart w:id="14" w:name="_Toc115257133"/>
+      <w:bookmarkStart w:id="15" w:name="_Toc115257133"/>
       <w:r>
         <w:rPr>
           <w:rFonts w:asciiTheme="minorHAnsi" w:hAnsiTheme="minorHAnsi" w:cstheme="minorHAnsi"/>
@@ -9238,7 +9131,7 @@
         </w:rPr>
         <w:t xml:space="preserve"> II</w:t>
       </w:r>
-      <w:bookmarkEnd w:id="14"/>
+      <w:bookmarkEnd w:id="15"/>
     </w:p>
     <w:tbl>
       <w:tblPr>
@@ -9765,7 +9658,7 @@
           <w:szCs w:val="32"/>
         </w:rPr>
       </w:pPr>
-      <w:bookmarkStart w:id="15" w:name="_Toc115257134"/>
+      <w:bookmarkStart w:id="16" w:name="_Toc115257134"/>
       <w:r>
         <w:rPr>
           <w:rFonts w:ascii="Calibri" w:hAnsi="Calibri" w:cs="Calibri"/>
@@ -9774,7 +9667,7 @@
         </w:rPr>
         <w:t>Spezifikationsplanung</w:t>
       </w:r>
-      <w:bookmarkEnd w:id="15"/>
+      <w:bookmarkEnd w:id="16"/>
     </w:p>
     <w:p/>
     <w:p>
@@ -9787,7 +9680,7 @@
           <w:szCs w:val="32"/>
         </w:rPr>
       </w:pPr>
-      <w:bookmarkStart w:id="16" w:name="_Toc115257135"/>
+      <w:bookmarkStart w:id="17" w:name="_Toc115257135"/>
       <w:r>
         <w:rPr>
           <w:rFonts w:asciiTheme="minorHAnsi" w:hAnsiTheme="minorHAnsi" w:cstheme="minorHAnsi"/>
@@ -9797,7 +9690,7 @@
         </w:rPr>
         <w:t>User-Stories</w:t>
       </w:r>
-      <w:bookmarkEnd w:id="16"/>
+      <w:bookmarkEnd w:id="17"/>
     </w:p>
     <w:p>
       <w:pPr>
@@ -10074,7 +9967,7 @@
           <w:szCs w:val="32"/>
         </w:rPr>
       </w:pPr>
-      <w:bookmarkStart w:id="17" w:name="_Toc115257136"/>
+      <w:bookmarkStart w:id="18" w:name="_Toc115257136"/>
       <w:r>
         <w:rPr>
           <w:rFonts w:eastAsiaTheme="majorEastAsia" w:cstheme="minorHAnsi"/>
@@ -10084,7 +9977,7 @@
         <w:lastRenderedPageBreak/>
         <w:t>Papierprototypen</w:t>
       </w:r>
-      <w:bookmarkEnd w:id="17"/>
+      <w:bookmarkEnd w:id="18"/>
     </w:p>
     <w:p/>
     <w:p/>
@@ -10096,7 +9989,7 @@
           <w:color w:val="000000" w:themeColor="text1"/>
         </w:rPr>
       </w:pPr>
-      <w:bookmarkStart w:id="18" w:name="_Toc115257137"/>
+      <w:bookmarkStart w:id="19" w:name="_Toc115257137"/>
       <w:r>
         <w:rPr>
           <w:rFonts w:asciiTheme="minorHAnsi" w:hAnsiTheme="minorHAnsi" w:cstheme="minorHAnsi"/>
@@ -10106,7 +9999,7 @@
         </w:rPr>
         <w:t>Strukturdiagramme (Komponenten- und Klassendiagramme)</w:t>
       </w:r>
-      <w:bookmarkEnd w:id="18"/>
+      <w:bookmarkEnd w:id="19"/>
     </w:p>
     <w:p>
       <w:pPr>
@@ -10130,7 +10023,7 @@
           <w:color w:val="000000" w:themeColor="text1"/>
         </w:rPr>
       </w:pPr>
-      <w:bookmarkStart w:id="19" w:name="_Toc115257138"/>
+      <w:bookmarkStart w:id="20" w:name="_Toc115257138"/>
       <w:r>
         <w:rPr>
           <w:rFonts w:asciiTheme="minorHAnsi" w:hAnsiTheme="minorHAnsi" w:cstheme="minorHAnsi"/>
@@ -10140,7 +10033,7 @@
         </w:rPr>
         <w:t>Verhaltensdiagramme (Kommunikationsdiagramme)</w:t>
       </w:r>
-      <w:bookmarkEnd w:id="19"/>
+      <w:bookmarkEnd w:id="20"/>
     </w:p>
     <w:p>
       <w:pPr>
@@ -10169,7 +10062,7 @@
           <w:szCs w:val="32"/>
         </w:rPr>
       </w:pPr>
-      <w:bookmarkStart w:id="20" w:name="_Toc115257139"/>
+      <w:bookmarkStart w:id="21" w:name="_Toc115257139"/>
       <w:r>
         <w:rPr>
           <w:rFonts w:asciiTheme="minorHAnsi" w:hAnsiTheme="minorHAnsi" w:cstheme="minorHAnsi"/>
@@ -10180,7 +10073,7 @@
         <w:lastRenderedPageBreak/>
         <w:t>Funktionalitätsplanung</w:t>
       </w:r>
-      <w:bookmarkEnd w:id="20"/>
+      <w:bookmarkEnd w:id="21"/>
     </w:p>
     <w:tbl>
       <w:tblPr>
@@ -10398,7 +10291,6 @@
                 <w:b/>
               </w:rPr>
             </w:pPr>
-            <w:proofErr w:type="spellStart"/>
             <w:r>
               <w:rPr>
                 <w:rFonts w:cstheme="minorHAnsi"/>
@@ -10406,7 +10298,6 @@
               </w:rPr>
               <w:t>referenz</w:t>
             </w:r>
-            <w:proofErr w:type="spellEnd"/>
           </w:p>
         </w:tc>
         <w:tc>
@@ -11175,7 +11066,7 @@
           <w:szCs w:val="32"/>
         </w:rPr>
       </w:pPr>
-      <w:bookmarkStart w:id="21" w:name="_Toc115257140"/>
+      <w:bookmarkStart w:id="22" w:name="_Toc115257140"/>
       <w:r>
         <w:rPr>
           <w:rFonts w:asciiTheme="minorHAnsi" w:hAnsiTheme="minorHAnsi" w:cstheme="minorHAnsi"/>
@@ -11186,7 +11077,7 @@
         <w:lastRenderedPageBreak/>
         <w:t>Modultests</w:t>
       </w:r>
-      <w:bookmarkEnd w:id="21"/>
+      <w:bookmarkEnd w:id="22"/>
     </w:p>
     <w:p>
       <w:pPr>
@@ -11424,7 +11315,7 @@
           <w:color w:val="000000" w:themeColor="text1"/>
         </w:rPr>
       </w:pPr>
-      <w:bookmarkStart w:id="22" w:name="_Toc115257141"/>
+      <w:bookmarkStart w:id="23" w:name="_Toc115257141"/>
       <w:r>
         <w:rPr>
           <w:rFonts w:asciiTheme="minorHAnsi" w:hAnsiTheme="minorHAnsi" w:cstheme="minorHAnsi"/>
@@ -11434,7 +11325,7 @@
         </w:rPr>
         <w:t>Systemtests</w:t>
       </w:r>
-      <w:bookmarkEnd w:id="22"/>
+      <w:bookmarkEnd w:id="23"/>
     </w:p>
     <w:p>
       <w:pPr>
@@ -11487,7 +11378,7 @@
                 <w:rFonts w:cstheme="minorHAnsi"/>
               </w:rPr>
             </w:pPr>
-            <w:bookmarkStart w:id="23" w:name="_Hlk4742415"/>
+            <w:bookmarkStart w:id="24" w:name="_Hlk4742415"/>
             <w:r>
               <w:rPr>
                 <w:rFonts w:cstheme="minorHAnsi"/>
@@ -11692,23 +11583,13 @@
                 <w:rFonts w:cstheme="minorHAnsi"/>
               </w:rPr>
             </w:pPr>
-            <w:proofErr w:type="spellStart"/>
             <w:r>
               <w:rPr>
                 <w:rFonts w:cstheme="minorHAnsi"/>
                 <w:b/>
                 <w:bCs/>
               </w:rPr>
-              <w:t>Vorbedin-gung</w:t>
-            </w:r>
-            <w:proofErr w:type="spellEnd"/>
-            <w:r>
-              <w:rPr>
-                <w:rFonts w:cstheme="minorHAnsi"/>
-                <w:b/>
-                <w:bCs/>
-              </w:rPr>
-              <w:t>(en)</w:t>
+              <w:t>Vorbedin-gung(en)</w:t>
             </w:r>
           </w:p>
         </w:tc>
@@ -12264,23 +12145,13 @@
                 <w:rFonts w:cstheme="minorHAnsi"/>
               </w:rPr>
             </w:pPr>
-            <w:proofErr w:type="spellStart"/>
             <w:r>
               <w:rPr>
                 <w:rFonts w:cstheme="minorHAnsi"/>
                 <w:b/>
                 <w:bCs/>
               </w:rPr>
-              <w:t>Nachbe</w:t>
-            </w:r>
-            <w:proofErr w:type="spellEnd"/>
-            <w:r>
-              <w:rPr>
-                <w:rFonts w:cstheme="minorHAnsi"/>
-                <w:b/>
-                <w:bCs/>
-              </w:rPr>
-              <w:t>-dingung(en)</w:t>
+              <w:t>Nachbe-dingung(en)</w:t>
             </w:r>
           </w:p>
         </w:tc>
@@ -12406,7 +12277,7 @@
           </w:p>
         </w:tc>
       </w:tr>
-      <w:bookmarkEnd w:id="23"/>
+      <w:bookmarkEnd w:id="24"/>
     </w:tbl>
     <w:p>
       <w:pPr>
@@ -12458,7 +12329,7 @@
           <w:szCs w:val="40"/>
         </w:rPr>
       </w:pPr>
-      <w:bookmarkStart w:id="24" w:name="_Toc115257142"/>
+      <w:bookmarkStart w:id="25" w:name="_Toc115257142"/>
       <w:r>
         <w:rPr>
           <w:rFonts w:asciiTheme="minorHAnsi" w:hAnsiTheme="minorHAnsi" w:cstheme="minorHAnsi"/>
@@ -12487,7 +12358,7 @@
         </w:rPr>
         <w:t>I</w:t>
       </w:r>
-      <w:bookmarkEnd w:id="24"/>
+      <w:bookmarkEnd w:id="25"/>
     </w:p>
     <w:tbl>
       <w:tblPr>
@@ -13014,7 +12885,7 @@
           <w:szCs w:val="32"/>
         </w:rPr>
       </w:pPr>
-      <w:bookmarkStart w:id="25" w:name="_Toc115257143"/>
+      <w:bookmarkStart w:id="26" w:name="_Toc115257143"/>
       <w:r>
         <w:rPr>
           <w:rFonts w:ascii="Calibri" w:hAnsi="Calibri" w:cs="Calibri"/>
@@ -13023,7 +12894,7 @@
         </w:rPr>
         <w:t>Spezifikationsplanung</w:t>
       </w:r>
-      <w:bookmarkEnd w:id="25"/>
+      <w:bookmarkEnd w:id="26"/>
     </w:p>
     <w:p>
       <w:pPr>
@@ -13049,7 +12920,7 @@
           <w:szCs w:val="32"/>
         </w:rPr>
       </w:pPr>
-      <w:bookmarkStart w:id="26" w:name="_Toc115257144"/>
+      <w:bookmarkStart w:id="27" w:name="_Toc115257144"/>
       <w:r>
         <w:rPr>
           <w:rFonts w:asciiTheme="minorHAnsi" w:hAnsiTheme="minorHAnsi" w:cstheme="minorHAnsi"/>
@@ -13059,7 +12930,7 @@
         </w:rPr>
         <w:t>User-Stories</w:t>
       </w:r>
-      <w:bookmarkEnd w:id="26"/>
+      <w:bookmarkEnd w:id="27"/>
     </w:p>
     <w:p>
       <w:pPr>
@@ -13371,7 +13242,7 @@
           <w:szCs w:val="32"/>
         </w:rPr>
       </w:pPr>
-      <w:bookmarkStart w:id="27" w:name="_Toc115257145"/>
+      <w:bookmarkStart w:id="28" w:name="_Toc115257145"/>
       <w:r>
         <w:rPr>
           <w:rFonts w:eastAsiaTheme="majorEastAsia" w:cstheme="minorHAnsi"/>
@@ -13381,7 +13252,7 @@
         <w:lastRenderedPageBreak/>
         <w:t>Papierprototypen</w:t>
       </w:r>
-      <w:bookmarkEnd w:id="27"/>
+      <w:bookmarkEnd w:id="28"/>
     </w:p>
     <w:p>
       <w:pPr>
@@ -13405,7 +13276,7 @@
           <w:color w:val="000000" w:themeColor="text1"/>
         </w:rPr>
       </w:pPr>
-      <w:bookmarkStart w:id="28" w:name="_Toc115257146"/>
+      <w:bookmarkStart w:id="29" w:name="_Toc115257146"/>
       <w:r>
         <w:rPr>
           <w:rFonts w:asciiTheme="minorHAnsi" w:hAnsiTheme="minorHAnsi" w:cstheme="minorHAnsi"/>
@@ -13415,7 +13286,7 @@
         </w:rPr>
         <w:t>Strukturdiagramme (Komponenten- und Klassendiagramme)</w:t>
       </w:r>
-      <w:bookmarkEnd w:id="28"/>
+      <w:bookmarkEnd w:id="29"/>
     </w:p>
     <w:p>
       <w:pPr>
@@ -13439,7 +13310,7 @@
           <w:color w:val="000000" w:themeColor="text1"/>
         </w:rPr>
       </w:pPr>
-      <w:bookmarkStart w:id="29" w:name="_Toc115257147"/>
+      <w:bookmarkStart w:id="30" w:name="_Toc115257147"/>
       <w:r>
         <w:rPr>
           <w:rFonts w:asciiTheme="minorHAnsi" w:hAnsiTheme="minorHAnsi" w:cstheme="minorHAnsi"/>
@@ -13449,7 +13320,7 @@
         </w:rPr>
         <w:t>Verhaltensdiagramme (Kommunikationsdiagramme)</w:t>
       </w:r>
-      <w:bookmarkEnd w:id="29"/>
+      <w:bookmarkEnd w:id="30"/>
     </w:p>
     <w:p>
       <w:pPr>
@@ -13492,7 +13363,7 @@
           <w:szCs w:val="32"/>
         </w:rPr>
       </w:pPr>
-      <w:bookmarkStart w:id="30" w:name="_Toc115257148"/>
+      <w:bookmarkStart w:id="31" w:name="_Toc115257148"/>
       <w:r>
         <w:rPr>
           <w:rFonts w:asciiTheme="minorHAnsi" w:hAnsiTheme="minorHAnsi" w:cstheme="minorHAnsi"/>
@@ -13503,7 +13374,7 @@
         <w:lastRenderedPageBreak/>
         <w:t>Funktionalitätsplanung</w:t>
       </w:r>
-      <w:bookmarkEnd w:id="30"/>
+      <w:bookmarkEnd w:id="31"/>
     </w:p>
     <w:tbl>
       <w:tblPr>
@@ -13721,7 +13592,6 @@
                 <w:b/>
               </w:rPr>
             </w:pPr>
-            <w:proofErr w:type="spellStart"/>
             <w:r>
               <w:rPr>
                 <w:rFonts w:cstheme="minorHAnsi"/>
@@ -13729,7 +13599,6 @@
               </w:rPr>
               <w:t>referenz</w:t>
             </w:r>
-            <w:proofErr w:type="spellEnd"/>
           </w:p>
         </w:tc>
         <w:tc>
@@ -14505,7 +14374,7 @@
           <w:szCs w:val="32"/>
         </w:rPr>
       </w:pPr>
-      <w:bookmarkStart w:id="31" w:name="_Toc115257149"/>
+      <w:bookmarkStart w:id="32" w:name="_Toc115257149"/>
       <w:r>
         <w:rPr>
           <w:rFonts w:asciiTheme="minorHAnsi" w:hAnsiTheme="minorHAnsi" w:cstheme="minorHAnsi"/>
@@ -14516,7 +14385,7 @@
         <w:lastRenderedPageBreak/>
         <w:t>Modultests</w:t>
       </w:r>
-      <w:bookmarkEnd w:id="31"/>
+      <w:bookmarkEnd w:id="32"/>
     </w:p>
     <w:p/>
     <w:tbl>
@@ -14722,7 +14591,7 @@
           <w:color w:val="000000" w:themeColor="text1"/>
         </w:rPr>
       </w:pPr>
-      <w:bookmarkStart w:id="32" w:name="_Toc115257150"/>
+      <w:bookmarkStart w:id="33" w:name="_Toc115257150"/>
       <w:r>
         <w:rPr>
           <w:rFonts w:asciiTheme="minorHAnsi" w:hAnsiTheme="minorHAnsi" w:cstheme="minorHAnsi"/>
@@ -14732,7 +14601,7 @@
         </w:rPr>
         <w:t>Systemtests</w:t>
       </w:r>
-      <w:bookmarkEnd w:id="32"/>
+      <w:bookmarkEnd w:id="33"/>
     </w:p>
     <w:p>
       <w:pPr>
@@ -14989,23 +14858,13 @@
                 <w:rFonts w:cstheme="minorHAnsi"/>
               </w:rPr>
             </w:pPr>
-            <w:proofErr w:type="spellStart"/>
             <w:r>
               <w:rPr>
                 <w:rFonts w:cstheme="minorHAnsi"/>
                 <w:b/>
                 <w:bCs/>
               </w:rPr>
-              <w:t>Vorbedin-gung</w:t>
-            </w:r>
-            <w:proofErr w:type="spellEnd"/>
-            <w:r>
-              <w:rPr>
-                <w:rFonts w:cstheme="minorHAnsi"/>
-                <w:b/>
-                <w:bCs/>
-              </w:rPr>
-              <w:t>(en)</w:t>
+              <w:t>Vorbedin-gung(en)</w:t>
             </w:r>
           </w:p>
         </w:tc>
@@ -15561,23 +15420,13 @@
                 <w:rFonts w:cstheme="minorHAnsi"/>
               </w:rPr>
             </w:pPr>
-            <w:proofErr w:type="spellStart"/>
             <w:r>
               <w:rPr>
                 <w:rFonts w:cstheme="minorHAnsi"/>
                 <w:b/>
                 <w:bCs/>
               </w:rPr>
-              <w:t>Nachbe</w:t>
-            </w:r>
-            <w:proofErr w:type="spellEnd"/>
-            <w:r>
-              <w:rPr>
-                <w:rFonts w:cstheme="minorHAnsi"/>
-                <w:b/>
-                <w:bCs/>
-              </w:rPr>
-              <w:t>-dingung(en)</w:t>
+              <w:t>Nachbe-dingung(en)</w:t>
             </w:r>
           </w:p>
         </w:tc>
@@ -15754,7 +15603,7 @@
           <w:szCs w:val="40"/>
         </w:rPr>
       </w:pPr>
-      <w:bookmarkStart w:id="33" w:name="_Toc115257151"/>
+      <w:bookmarkStart w:id="34" w:name="_Toc115257151"/>
       <w:r>
         <w:rPr>
           <w:rFonts w:asciiTheme="minorHAnsi" w:hAnsiTheme="minorHAnsi" w:cstheme="minorHAnsi"/>
@@ -15765,7 +15614,7 @@
         <w:lastRenderedPageBreak/>
         <w:t>Nutzerhandbuch</w:t>
       </w:r>
-      <w:bookmarkEnd w:id="33"/>
+      <w:bookmarkEnd w:id="34"/>
     </w:p>
     <w:p>
       <w:pPr>
@@ -15777,7 +15626,7 @@
           <w:szCs w:val="32"/>
         </w:rPr>
       </w:pPr>
-      <w:bookmarkStart w:id="34" w:name="_Toc115257152"/>
+      <w:bookmarkStart w:id="35" w:name="_Toc115257152"/>
       <w:r>
         <w:rPr>
           <w:rFonts w:asciiTheme="minorHAnsi" w:hAnsiTheme="minorHAnsi" w:cstheme="minorHAnsi"/>
@@ -15787,7 +15636,7 @@
         </w:rPr>
         <w:t>Technische Anforderungen</w:t>
       </w:r>
-      <w:bookmarkEnd w:id="34"/>
+      <w:bookmarkEnd w:id="35"/>
     </w:p>
     <w:p>
       <w:pPr>
@@ -15834,7 +15683,7 @@
           <w:szCs w:val="32"/>
         </w:rPr>
       </w:pPr>
-      <w:bookmarkStart w:id="35" w:name="_Toc115257153"/>
+      <w:bookmarkStart w:id="36" w:name="_Toc115257153"/>
       <w:r>
         <w:rPr>
           <w:rFonts w:asciiTheme="minorHAnsi" w:hAnsiTheme="minorHAnsi" w:cstheme="minorHAnsi"/>
@@ -15862,7 +15711,7 @@
         </w:rPr>
         <w:t>anleitung</w:t>
       </w:r>
-      <w:bookmarkEnd w:id="35"/>
+      <w:bookmarkEnd w:id="36"/>
     </w:p>
     <w:p>
       <w:pPr>
@@ -15921,7 +15770,7 @@
           <w:szCs w:val="32"/>
         </w:rPr>
       </w:pPr>
-      <w:bookmarkStart w:id="36" w:name="_Toc115257154"/>
+      <w:bookmarkStart w:id="37" w:name="_Toc115257154"/>
       <w:r>
         <w:rPr>
           <w:rFonts w:asciiTheme="minorHAnsi" w:hAnsiTheme="minorHAnsi" w:cstheme="minorHAnsi"/>
@@ -15931,7 +15780,7 @@
         </w:rPr>
         <w:t>Bedienungsanleitung</w:t>
       </w:r>
-      <w:bookmarkEnd w:id="36"/>
+      <w:bookmarkEnd w:id="37"/>
     </w:p>
     <w:p>
       <w:pPr>
@@ -15984,7 +15833,7 @@
 </file>
 
 <file path=word/endnotes.xml><?xml version="1.0" encoding="utf-8"?>
-<w:endnotes xmlns:wpc="http://schemas.microsoft.com/office/word/2010/wordprocessingCanvas" xmlns:cx="http://schemas.microsoft.com/office/drawing/2014/chartex" xmlns:cx1="http://schemas.microsoft.com/office/drawing/2015/9/8/chartex" xmlns:cx2="http://schemas.microsoft.com/office/drawing/2015/10/21/chartex" xmlns:cx3="http://schemas.microsoft.com/office/drawing/2016/5/9/chartex" xmlns:cx4="http://schemas.microsoft.com/office/drawing/2016/5/10/chartex" xmlns:cx5="http://schemas.microsoft.com/office/drawing/2016/5/11/chartex" xmlns:cx6="http://schemas.microsoft.com/office/drawing/2016/5/12/chartex" xmlns:cx7="http://schemas.microsoft.com/office/drawing/2016/5/13/chartex" xmlns:cx8="http://schemas.microsoft.com/office/drawing/2016/5/14/chartex" xmlns:mc="http://schemas.openxmlformats.org/markup-compatibility/2006" xmlns:aink="http://schemas.microsoft.com/office/drawing/2016/ink" xmlns:am3d="http://schemas.microsoft.com/office/drawing/2017/model3d" xmlns:o="urn:schemas-microsoft-com:office:office" xmlns:oel="http://schemas.microsoft.com/office/2019/extlst" xmlns:r="http://schemas.openxmlformats.org/officeDocument/2006/relationships" xmlns:m="http://schemas.openxmlformats.org/officeDocument/2006/math" xmlns:v="urn:schemas-microsoft-com:vml" xmlns:wp14="http://schemas.microsoft.com/office/word/2010/wordprocessingDrawing" xmlns:wp="http://schemas.openxmlformats.org/drawingml/2006/wordprocessingDrawing" xmlns:w10="urn:schemas-microsoft-com:office:word" xmlns:w="http://schemas.openxmlformats.org/wordprocessingml/2006/main" xmlns:w14="http://schemas.microsoft.com/office/word/2010/wordml" xmlns:w15="http://schemas.microsoft.com/office/word/2012/wordml" xmlns:w16cex="http://schemas.microsoft.com/office/word/2018/wordml/cex" xmlns:w16cid="http://schemas.microsoft.com/office/word/2016/wordml/cid" xmlns:w16="http://schemas.microsoft.com/office/word/2018/wordml" xmlns:w16sdtdh="http://schemas.microsoft.com/office/word/2020/wordml/sdtdatahash" xmlns:w16se="http://schemas.microsoft.com/office/word/2015/wordml/symex" xmlns:wpg="http://schemas.microsoft.com/office/word/2010/wordprocessingGroup" xmlns:wpi="http://schemas.microsoft.com/office/word/2010/wordprocessingInk" xmlns:wne="http://schemas.microsoft.com/office/word/2006/wordml" xmlns:wps="http://schemas.microsoft.com/office/word/2010/wordprocessingShape" mc:Ignorable="w14 w15 w16se w16cid w16 w16cex w16sdtdh wp14">
+<w:endnotes xmlns:wpc="http://schemas.microsoft.com/office/word/2010/wordprocessingCanvas" xmlns:cx="http://schemas.microsoft.com/office/drawing/2014/chartex" xmlns:mc="http://schemas.openxmlformats.org/markup-compatibility/2006" xmlns:o="urn:schemas-microsoft-com:office:office" xmlns:r="http://schemas.openxmlformats.org/officeDocument/2006/relationships" xmlns:m="http://schemas.openxmlformats.org/officeDocument/2006/math" xmlns:v="urn:schemas-microsoft-com:vml" xmlns:wp14="http://schemas.microsoft.com/office/word/2010/wordprocessingDrawing" xmlns:wp="http://schemas.openxmlformats.org/drawingml/2006/wordprocessingDrawing" xmlns:w10="urn:schemas-microsoft-com:office:word" xmlns:w="http://schemas.openxmlformats.org/wordprocessingml/2006/main" xmlns:w14="http://schemas.microsoft.com/office/word/2010/wordml" xmlns:w15="http://schemas.microsoft.com/office/word/2012/wordml" xmlns:w16se="http://schemas.microsoft.com/office/word/2015/wordml/symex" xmlns:wpg="http://schemas.microsoft.com/office/word/2010/wordprocessingGroup" xmlns:wpi="http://schemas.microsoft.com/office/word/2010/wordprocessingInk" xmlns:wne="http://schemas.microsoft.com/office/word/2006/wordml" xmlns:wps="http://schemas.microsoft.com/office/word/2010/wordprocessingShape" mc:Ignorable="w14 w15 w16se wp14">
   <w:endnote w:type="separator" w:id="-1">
     <w:p>
       <w:pPr>
@@ -16009,7 +15858,7 @@
 </file>
 
 <file path=word/footer1.xml><?xml version="1.0" encoding="utf-8"?>
-<w:ftr xmlns:wpc="http://schemas.microsoft.com/office/word/2010/wordprocessingCanvas" xmlns:cx="http://schemas.microsoft.com/office/drawing/2014/chartex" xmlns:cx1="http://schemas.microsoft.com/office/drawing/2015/9/8/chartex" xmlns:cx2="http://schemas.microsoft.com/office/drawing/2015/10/21/chartex" xmlns:cx3="http://schemas.microsoft.com/office/drawing/2016/5/9/chartex" xmlns:cx4="http://schemas.microsoft.com/office/drawing/2016/5/10/chartex" xmlns:cx5="http://schemas.microsoft.com/office/drawing/2016/5/11/chartex" xmlns:cx6="http://schemas.microsoft.com/office/drawing/2016/5/12/chartex" xmlns:cx7="http://schemas.microsoft.com/office/drawing/2016/5/13/chartex" xmlns:cx8="http://schemas.microsoft.com/office/drawing/2016/5/14/chartex" xmlns:mc="http://schemas.openxmlformats.org/markup-compatibility/2006" xmlns:aink="http://schemas.microsoft.com/office/drawing/2016/ink" xmlns:am3d="http://schemas.microsoft.com/office/drawing/2017/model3d" xmlns:o="urn:schemas-microsoft-com:office:office" xmlns:oel="http://schemas.microsoft.com/office/2019/extlst" xmlns:r="http://schemas.openxmlformats.org/officeDocument/2006/relationships" xmlns:m="http://schemas.openxmlformats.org/officeDocument/2006/math" xmlns:v="urn:schemas-microsoft-com:vml" xmlns:wp14="http://schemas.microsoft.com/office/word/2010/wordprocessingDrawing" xmlns:wp="http://schemas.openxmlformats.org/drawingml/2006/wordprocessingDrawing" xmlns:w10="urn:schemas-microsoft-com:office:word" xmlns:w="http://schemas.openxmlformats.org/wordprocessingml/2006/main" xmlns:w14="http://schemas.microsoft.com/office/word/2010/wordml" xmlns:w15="http://schemas.microsoft.com/office/word/2012/wordml" xmlns:w16cex="http://schemas.microsoft.com/office/word/2018/wordml/cex" xmlns:w16cid="http://schemas.microsoft.com/office/word/2016/wordml/cid" xmlns:w16="http://schemas.microsoft.com/office/word/2018/wordml" xmlns:w16sdtdh="http://schemas.microsoft.com/office/word/2020/wordml/sdtdatahash" xmlns:w16se="http://schemas.microsoft.com/office/word/2015/wordml/symex" xmlns:wpg="http://schemas.microsoft.com/office/word/2010/wordprocessingGroup" xmlns:wpi="http://schemas.microsoft.com/office/word/2010/wordprocessingInk" xmlns:wne="http://schemas.microsoft.com/office/word/2006/wordml" xmlns:wps="http://schemas.microsoft.com/office/word/2010/wordprocessingShape" mc:Ignorable="w14 w15 w16se w16cid w16 w16cex w16sdtdh wp14">
+<w:ftr xmlns:wpc="http://schemas.microsoft.com/office/word/2010/wordprocessingCanvas" xmlns:cx="http://schemas.microsoft.com/office/drawing/2014/chartex" xmlns:mc="http://schemas.openxmlformats.org/markup-compatibility/2006" xmlns:o="urn:schemas-microsoft-com:office:office" xmlns:r="http://schemas.openxmlformats.org/officeDocument/2006/relationships" xmlns:m="http://schemas.openxmlformats.org/officeDocument/2006/math" xmlns:v="urn:schemas-microsoft-com:vml" xmlns:wp14="http://schemas.microsoft.com/office/word/2010/wordprocessingDrawing" xmlns:wp="http://schemas.openxmlformats.org/drawingml/2006/wordprocessingDrawing" xmlns:w10="urn:schemas-microsoft-com:office:word" xmlns:w="http://schemas.openxmlformats.org/wordprocessingml/2006/main" xmlns:w14="http://schemas.microsoft.com/office/word/2010/wordml" xmlns:w15="http://schemas.microsoft.com/office/word/2012/wordml" xmlns:w16se="http://schemas.microsoft.com/office/word/2015/wordml/symex" xmlns:wpg="http://schemas.microsoft.com/office/word/2010/wordprocessingGroup" xmlns:wpi="http://schemas.microsoft.com/office/word/2010/wordprocessingInk" xmlns:wne="http://schemas.microsoft.com/office/word/2006/wordml" xmlns:wps="http://schemas.microsoft.com/office/word/2010/wordprocessingShape" mc:Ignorable="w14 w15 w16se wp14">
   <w:sdt>
     <w:sdtPr>
       <w:id w:val="-610359723"/>
@@ -16018,6 +15867,7 @@
         <w:docPartUnique/>
       </w:docPartObj>
     </w:sdtPr>
+    <w:sdtEndPr/>
     <w:sdtContent>
       <w:p>
         <w:pPr>
@@ -16037,7 +15887,7 @@
           <w:rPr>
             <w:noProof/>
           </w:rPr>
-          <w:t>18</w:t>
+          <w:t>1</w:t>
         </w:r>
         <w:r>
           <w:fldChar w:fldCharType="end"/>
@@ -16059,7 +15909,7 @@
 </file>
 
 <file path=word/footnotes.xml><?xml version="1.0" encoding="utf-8"?>
-<w:footnotes xmlns:wpc="http://schemas.microsoft.com/office/word/2010/wordprocessingCanvas" xmlns:cx="http://schemas.microsoft.com/office/drawing/2014/chartex" xmlns:cx1="http://schemas.microsoft.com/office/drawing/2015/9/8/chartex" xmlns:cx2="http://schemas.microsoft.com/office/drawing/2015/10/21/chartex" xmlns:cx3="http://schemas.microsoft.com/office/drawing/2016/5/9/chartex" xmlns:cx4="http://schemas.microsoft.com/office/drawing/2016/5/10/chartex" xmlns:cx5="http://schemas.microsoft.com/office/drawing/2016/5/11/chartex" xmlns:cx6="http://schemas.microsoft.com/office/drawing/2016/5/12/chartex" xmlns:cx7="http://schemas.microsoft.com/office/drawing/2016/5/13/chartex" xmlns:cx8="http://schemas.microsoft.com/office/drawing/2016/5/14/chartex" xmlns:mc="http://schemas.openxmlformats.org/markup-compatibility/2006" xmlns:aink="http://schemas.microsoft.com/office/drawing/2016/ink" xmlns:am3d="http://schemas.microsoft.com/office/drawing/2017/model3d" xmlns:o="urn:schemas-microsoft-com:office:office" xmlns:oel="http://schemas.microsoft.com/office/2019/extlst" xmlns:r="http://schemas.openxmlformats.org/officeDocument/2006/relationships" xmlns:m="http://schemas.openxmlformats.org/officeDocument/2006/math" xmlns:v="urn:schemas-microsoft-com:vml" xmlns:wp14="http://schemas.microsoft.com/office/word/2010/wordprocessingDrawing" xmlns:wp="http://schemas.openxmlformats.org/drawingml/2006/wordprocessingDrawing" xmlns:w10="urn:schemas-microsoft-com:office:word" xmlns:w="http://schemas.openxmlformats.org/wordprocessingml/2006/main" xmlns:w14="http://schemas.microsoft.com/office/word/2010/wordml" xmlns:w15="http://schemas.microsoft.com/office/word/2012/wordml" xmlns:w16cex="http://schemas.microsoft.com/office/word/2018/wordml/cex" xmlns:w16cid="http://schemas.microsoft.com/office/word/2016/wordml/cid" xmlns:w16="http://schemas.microsoft.com/office/word/2018/wordml" xmlns:w16sdtdh="http://schemas.microsoft.com/office/word/2020/wordml/sdtdatahash" xmlns:w16se="http://schemas.microsoft.com/office/word/2015/wordml/symex" xmlns:wpg="http://schemas.microsoft.com/office/word/2010/wordprocessingGroup" xmlns:wpi="http://schemas.microsoft.com/office/word/2010/wordprocessingInk" xmlns:wne="http://schemas.microsoft.com/office/word/2006/wordml" xmlns:wps="http://schemas.microsoft.com/office/word/2010/wordprocessingShape" mc:Ignorable="w14 w15 w16se w16cid w16 w16cex w16sdtdh wp14">
+<w:footnotes xmlns:wpc="http://schemas.microsoft.com/office/word/2010/wordprocessingCanvas" xmlns:cx="http://schemas.microsoft.com/office/drawing/2014/chartex" xmlns:mc="http://schemas.openxmlformats.org/markup-compatibility/2006" xmlns:o="urn:schemas-microsoft-com:office:office" xmlns:r="http://schemas.openxmlformats.org/officeDocument/2006/relationships" xmlns:m="http://schemas.openxmlformats.org/officeDocument/2006/math" xmlns:v="urn:schemas-microsoft-com:vml" xmlns:wp14="http://schemas.microsoft.com/office/word/2010/wordprocessingDrawing" xmlns:wp="http://schemas.openxmlformats.org/drawingml/2006/wordprocessingDrawing" xmlns:w10="urn:schemas-microsoft-com:office:word" xmlns:w="http://schemas.openxmlformats.org/wordprocessingml/2006/main" xmlns:w14="http://schemas.microsoft.com/office/word/2010/wordml" xmlns:w15="http://schemas.microsoft.com/office/word/2012/wordml" xmlns:w16se="http://schemas.microsoft.com/office/word/2015/wordml/symex" xmlns:wpg="http://schemas.microsoft.com/office/word/2010/wordprocessingGroup" xmlns:wpi="http://schemas.microsoft.com/office/word/2010/wordprocessingInk" xmlns:wne="http://schemas.microsoft.com/office/word/2006/wordml" xmlns:wps="http://schemas.microsoft.com/office/word/2010/wordprocessingShape" mc:Ignorable="w14 w15 w16se wp14">
   <w:footnote w:type="separator" w:id="-1">
     <w:p>
       <w:pPr>
@@ -16084,7 +15934,7 @@
 </file>
 
 <file path=word/numbering.xml><?xml version="1.0" encoding="utf-8"?>
-<w:numbering xmlns:wpc="http://schemas.microsoft.com/office/word/2010/wordprocessingCanvas" xmlns:cx="http://schemas.microsoft.com/office/drawing/2014/chartex" xmlns:cx1="http://schemas.microsoft.com/office/drawing/2015/9/8/chartex" xmlns:cx2="http://schemas.microsoft.com/office/drawing/2015/10/21/chartex" xmlns:cx3="http://schemas.microsoft.com/office/drawing/2016/5/9/chartex" xmlns:cx4="http://schemas.microsoft.com/office/drawing/2016/5/10/chartex" xmlns:cx5="http://schemas.microsoft.com/office/drawing/2016/5/11/chartex" xmlns:cx6="http://schemas.microsoft.com/office/drawing/2016/5/12/chartex" xmlns:cx7="http://schemas.microsoft.com/office/drawing/2016/5/13/chartex" xmlns:cx8="http://schemas.microsoft.com/office/drawing/2016/5/14/chartex" xmlns:mc="http://schemas.openxmlformats.org/markup-compatibility/2006" xmlns:aink="http://schemas.microsoft.com/office/drawing/2016/ink" xmlns:am3d="http://schemas.microsoft.com/office/drawing/2017/model3d" xmlns:o="urn:schemas-microsoft-com:office:office" xmlns:oel="http://schemas.microsoft.com/office/2019/extlst" xmlns:r="http://schemas.openxmlformats.org/officeDocument/2006/relationships" xmlns:m="http://schemas.openxmlformats.org/officeDocument/2006/math" xmlns:v="urn:schemas-microsoft-com:vml" xmlns:wp14="http://schemas.microsoft.com/office/word/2010/wordprocessingDrawing" xmlns:wp="http://schemas.openxmlformats.org/drawingml/2006/wordprocessingDrawing" xmlns:w10="urn:schemas-microsoft-com:office:word" xmlns:w="http://schemas.openxmlformats.org/wordprocessingml/2006/main" xmlns:w14="http://schemas.microsoft.com/office/word/2010/wordml" xmlns:w15="http://schemas.microsoft.com/office/word/2012/wordml" xmlns:w16cex="http://schemas.microsoft.com/office/word/2018/wordml/cex" xmlns:w16cid="http://schemas.microsoft.com/office/word/2016/wordml/cid" xmlns:w16="http://schemas.microsoft.com/office/word/2018/wordml" xmlns:w16sdtdh="http://schemas.microsoft.com/office/word/2020/wordml/sdtdatahash" xmlns:w16se="http://schemas.microsoft.com/office/word/2015/wordml/symex" xmlns:wpg="http://schemas.microsoft.com/office/word/2010/wordprocessingGroup" xmlns:wpi="http://schemas.microsoft.com/office/word/2010/wordprocessingInk" xmlns:wne="http://schemas.microsoft.com/office/word/2006/wordml" xmlns:wps="http://schemas.microsoft.com/office/word/2010/wordprocessingShape" mc:Ignorable="w14 w15 w16se w16cid w16 w16cex w16sdtdh wp14">
+<w:numbering xmlns:wpc="http://schemas.microsoft.com/office/word/2010/wordprocessingCanvas" xmlns:cx="http://schemas.microsoft.com/office/drawing/2014/chartex" xmlns:mc="http://schemas.openxmlformats.org/markup-compatibility/2006" xmlns:o="urn:schemas-microsoft-com:office:office" xmlns:r="http://schemas.openxmlformats.org/officeDocument/2006/relationships" xmlns:m="http://schemas.openxmlformats.org/officeDocument/2006/math" xmlns:v="urn:schemas-microsoft-com:vml" xmlns:wp14="http://schemas.microsoft.com/office/word/2010/wordprocessingDrawing" xmlns:wp="http://schemas.openxmlformats.org/drawingml/2006/wordprocessingDrawing" xmlns:w10="urn:schemas-microsoft-com:office:word" xmlns:w="http://schemas.openxmlformats.org/wordprocessingml/2006/main" xmlns:w14="http://schemas.microsoft.com/office/word/2010/wordml" xmlns:w15="http://schemas.microsoft.com/office/word/2012/wordml" xmlns:w16se="http://schemas.microsoft.com/office/word/2015/wordml/symex" xmlns:wpg="http://schemas.microsoft.com/office/word/2010/wordprocessingGroup" xmlns:wpi="http://schemas.microsoft.com/office/word/2010/wordprocessingInk" xmlns:wne="http://schemas.microsoft.com/office/word/2006/wordml" xmlns:wps="http://schemas.microsoft.com/office/word/2010/wordprocessingShape" mc:Ignorable="w14 w15 w16se wp14">
   <w:abstractNum w:abstractNumId="0" w15:restartNumberingAfterBreak="0">
     <w:nsid w:val="7D0C7D38"/>
     <w:multiLevelType w:val="hybridMultilevel"/>
@@ -16198,14 +16048,14 @@
       </w:rPr>
     </w:lvl>
   </w:abstractNum>
-  <w:num w:numId="1" w16cid:durableId="1147169027">
+  <w:num w:numId="1">
     <w:abstractNumId w:val="0"/>
   </w:num>
 </w:numbering>
 </file>
 
 <file path=word/styles.xml><?xml version="1.0" encoding="utf-8"?>
-<w:styles xmlns:mc="http://schemas.openxmlformats.org/markup-compatibility/2006" xmlns:r="http://schemas.openxmlformats.org/officeDocument/2006/relationships" xmlns:w="http://schemas.openxmlformats.org/wordprocessingml/2006/main" xmlns:w14="http://schemas.microsoft.com/office/word/2010/wordml" xmlns:w15="http://schemas.microsoft.com/office/word/2012/wordml" xmlns:w16cex="http://schemas.microsoft.com/office/word/2018/wordml/cex" xmlns:w16cid="http://schemas.microsoft.com/office/word/2016/wordml/cid" xmlns:w16="http://schemas.microsoft.com/office/word/2018/wordml" xmlns:w16sdtdh="http://schemas.microsoft.com/office/word/2020/wordml/sdtdatahash" xmlns:w16se="http://schemas.microsoft.com/office/word/2015/wordml/symex" mc:Ignorable="w14 w15 w16se w16cid w16 w16cex w16sdtdh">
+<w:styles xmlns:mc="http://schemas.openxmlformats.org/markup-compatibility/2006" xmlns:r="http://schemas.openxmlformats.org/officeDocument/2006/relationships" xmlns:w="http://schemas.openxmlformats.org/wordprocessingml/2006/main" xmlns:w14="http://schemas.microsoft.com/office/word/2010/wordml" xmlns:w15="http://schemas.microsoft.com/office/word/2012/wordml" xmlns:w16se="http://schemas.microsoft.com/office/word/2015/wordml/symex" mc:Ignorable="w14 w15 w16se">
   <w:docDefaults>
     <w:rPrDefault>
       <w:rPr>
@@ -16221,7 +16071,7 @@
       </w:pPr>
     </w:pPrDefault>
   </w:docDefaults>
-  <w:latentStyles w:defLockedState="0" w:defUIPriority="99" w:defSemiHidden="0" w:defUnhideWhenUsed="0" w:defQFormat="0" w:count="376">
+  <w:latentStyles w:defLockedState="0" w:defUIPriority="99" w:defSemiHidden="0" w:defUnhideWhenUsed="0" w:defQFormat="0" w:count="371">
     <w:lsdException w:name="Normal" w:uiPriority="0" w:qFormat="1"/>
     <w:lsdException w:name="heading 1" w:uiPriority="9" w:qFormat="1"/>
     <w:lsdException w:name="heading 2" w:semiHidden="1" w:uiPriority="9" w:unhideWhenUsed="1" w:qFormat="1"/>
@@ -16327,6 +16177,7 @@
     <w:lsdException w:name="HTML Sample" w:semiHidden="1" w:unhideWhenUsed="1"/>
     <w:lsdException w:name="HTML Typewriter" w:semiHidden="1" w:unhideWhenUsed="1"/>
     <w:lsdException w:name="HTML Variable" w:semiHidden="1" w:unhideWhenUsed="1"/>
+    <w:lsdException w:name="Normal Table" w:semiHidden="1" w:unhideWhenUsed="1"/>
     <w:lsdException w:name="annotation subject" w:semiHidden="1" w:unhideWhenUsed="1"/>
     <w:lsdException w:name="No List" w:semiHidden="1" w:unhideWhenUsed="1"/>
     <w:lsdException w:name="Outline List 1" w:semiHidden="1" w:unhideWhenUsed="1"/>
@@ -16369,8 +16220,11 @@
     <w:lsdException w:name="Table Contemporary" w:semiHidden="1" w:unhideWhenUsed="1"/>
     <w:lsdException w:name="Table Elegant" w:semiHidden="1" w:unhideWhenUsed="1"/>
     <w:lsdException w:name="Table Professional" w:semiHidden="1" w:unhideWhenUsed="1"/>
+    <w:lsdException w:name="Table Subtle 1" w:semiHidden="1" w:unhideWhenUsed="1"/>
     <w:lsdException w:name="Table Subtle 2" w:semiHidden="1" w:unhideWhenUsed="1"/>
     <w:lsdException w:name="Table Web 1" w:semiHidden="1" w:unhideWhenUsed="1"/>
+    <w:lsdException w:name="Table Web 2" w:semiHidden="1" w:unhideWhenUsed="1"/>
+    <w:lsdException w:name="Table Web 3" w:semiHidden="1" w:unhideWhenUsed="1"/>
     <w:lsdException w:name="Balloon Text" w:semiHidden="1" w:unhideWhenUsed="1"/>
     <w:lsdException w:name="Table Grid" w:uiPriority="39"/>
     <w:lsdException w:name="Table Theme" w:semiHidden="1" w:unhideWhenUsed="1"/>
@@ -16589,11 +16443,6 @@
     <w:lsdException w:name="List Table 5 Dark Accent 6" w:uiPriority="50"/>
     <w:lsdException w:name="List Table 6 Colorful Accent 6" w:uiPriority="51"/>
     <w:lsdException w:name="List Table 7 Colorful Accent 6" w:uiPriority="52"/>
-    <w:lsdException w:name="Mention" w:semiHidden="1" w:unhideWhenUsed="1"/>
-    <w:lsdException w:name="Smart Hyperlink" w:semiHidden="1" w:unhideWhenUsed="1"/>
-    <w:lsdException w:name="Hashtag" w:semiHidden="1" w:unhideWhenUsed="1"/>
-    <w:lsdException w:name="Unresolved Mention" w:semiHidden="1" w:unhideWhenUsed="1"/>
-    <w:lsdException w:name="Smart Link" w:semiHidden="1" w:unhideWhenUsed="1"/>
   </w:latentStyles>
   <w:style w:type="paragraph" w:default="1" w:styleId="Standard">
     <w:name w:val="Normal"/>
@@ -17540,7 +17389,7 @@
 </file>
 
 <file path=customXml/itemProps1.xml><?xml version="1.0" encoding="utf-8"?>
-<ds:datastoreItem xmlns:ds="http://schemas.openxmlformats.org/officeDocument/2006/customXml" ds:itemID="{49510F09-A39C-4E5D-A5CA-117F39AB3908}">
+<ds:datastoreItem xmlns:ds="http://schemas.openxmlformats.org/officeDocument/2006/customXml" ds:itemID="{C8903686-571C-48E5-B7AD-7D72E3F6043E}">
   <ds:schemaRefs>
     <ds:schemaRef ds:uri="http://schemas.openxmlformats.org/officeDocument/2006/bibliography"/>
   </ds:schemaRefs>

</xml_diff>